<commit_message>
Server-side and Client-side Frameworks
</commit_message>
<xml_diff>
--- a/BSCH-WT-Assignment_1_Template.docx
+++ b/BSCH-WT-Assignment_1_Template.docx
@@ -1154,9 +1154,9 @@
           <w:i w:val="0"/>
           <w:iCs w:val="0"/>
           <w:noProof/>
-          <w:sz w:val="22"/>
-          <w:szCs w:val="22"/>
-          <w:lang w:val="en-GB" w:eastAsia="en-GB"/>
+          <w:kern w:val="2"/>
+          <w:lang w:val="en-IE" w:eastAsia="en-IE"/>
+          <w14:ligatures w14:val="standardContextual"/>
         </w:rPr>
       </w:pPr>
       <w:r>
@@ -1178,7 +1178,7 @@
         </w:rPr>
         <w:fldChar w:fldCharType="separate"/>
       </w:r>
-      <w:hyperlink w:anchor="_Toc127219399" w:history="1">
+      <w:hyperlink w:anchor="_Toc158841929" w:history="1">
         <w:r>
           <w:rPr>
             <w:rStyle w:val="Hyperlink"/>
@@ -1205,7 +1205,7 @@
             <w:noProof/>
             <w:webHidden/>
           </w:rPr>
-          <w:instrText xml:space="preserve"> PAGEREF _Toc127219399 \h </w:instrText>
+          <w:instrText xml:space="preserve"> PAGEREF _Toc158841929 \h </w:instrText>
         </w:r>
         <w:r>
           <w:rPr>
@@ -1248,10 +1248,14 @@
           <w:b w:val="0"/>
           <w:bCs w:val="0"/>
           <w:noProof/>
-          <w:lang w:val="en-GB" w:eastAsia="en-GB"/>
+          <w:kern w:val="2"/>
+          <w:sz w:val="24"/>
+          <w:szCs w:val="24"/>
+          <w:lang w:val="en-IE" w:eastAsia="en-IE"/>
+          <w14:ligatures w14:val="standardContextual"/>
         </w:rPr>
       </w:pPr>
-      <w:hyperlink w:anchor="_Toc127219400" w:history="1">
+      <w:hyperlink w:anchor="_Toc158841930" w:history="1">
         <w:r>
           <w:rPr>
             <w:rStyle w:val="Hyperlink"/>
@@ -1266,7 +1270,11 @@
             <w:b w:val="0"/>
             <w:bCs w:val="0"/>
             <w:noProof/>
-            <w:lang w:val="en-GB" w:eastAsia="en-GB"/>
+            <w:kern w:val="2"/>
+            <w:sz w:val="24"/>
+            <w:szCs w:val="24"/>
+            <w:lang w:val="en-IE" w:eastAsia="en-IE"/>
+            <w14:ligatures w14:val="standardContextual"/>
           </w:rPr>
           <w:tab/>
         </w:r>
@@ -1276,7 +1284,7 @@
             <w:rFonts w:eastAsia="Calibri"/>
             <w:noProof/>
           </w:rPr>
-          <w:t>Executive Summary</w:t>
+          <w:t>Goals</w:t>
         </w:r>
         <w:r>
           <w:rPr>
@@ -1297,7 +1305,7 @@
             <w:noProof/>
             <w:webHidden/>
           </w:rPr>
-          <w:instrText xml:space="preserve"> PAGEREF _Toc127219400 \h </w:instrText>
+          <w:instrText xml:space="preserve"> PAGEREF _Toc158841930 \h </w:instrText>
         </w:r>
         <w:r>
           <w:rPr>
@@ -1340,10 +1348,14 @@
           <w:b w:val="0"/>
           <w:bCs w:val="0"/>
           <w:noProof/>
-          <w:lang w:val="en-GB" w:eastAsia="en-GB"/>
+          <w:kern w:val="2"/>
+          <w:sz w:val="24"/>
+          <w:szCs w:val="24"/>
+          <w:lang w:val="en-IE" w:eastAsia="en-IE"/>
+          <w14:ligatures w14:val="standardContextual"/>
         </w:rPr>
       </w:pPr>
-      <w:hyperlink w:anchor="_Toc127219401" w:history="1">
+      <w:hyperlink w:anchor="_Toc158841931" w:history="1">
         <w:r>
           <w:rPr>
             <w:rStyle w:val="Hyperlink"/>
@@ -1358,7 +1370,11 @@
             <w:b w:val="0"/>
             <w:bCs w:val="0"/>
             <w:noProof/>
-            <w:lang w:val="en-GB" w:eastAsia="en-GB"/>
+            <w:kern w:val="2"/>
+            <w:sz w:val="24"/>
+            <w:szCs w:val="24"/>
+            <w:lang w:val="en-IE" w:eastAsia="en-IE"/>
+            <w14:ligatures w14:val="standardContextual"/>
           </w:rPr>
           <w:tab/>
         </w:r>
@@ -1389,7 +1405,7 @@
             <w:noProof/>
             <w:webHidden/>
           </w:rPr>
-          <w:instrText xml:space="preserve"> PAGEREF _Toc127219401 \h </w:instrText>
+          <w:instrText xml:space="preserve"> PAGEREF _Toc158841931 \h </w:instrText>
         </w:r>
         <w:r>
           <w:rPr>
@@ -1432,10 +1448,14 @@
           <w:b w:val="0"/>
           <w:bCs w:val="0"/>
           <w:noProof/>
-          <w:lang w:val="en-GB" w:eastAsia="en-GB"/>
+          <w:kern w:val="2"/>
+          <w:sz w:val="24"/>
+          <w:szCs w:val="24"/>
+          <w:lang w:val="en-IE" w:eastAsia="en-IE"/>
+          <w14:ligatures w14:val="standardContextual"/>
         </w:rPr>
       </w:pPr>
-      <w:hyperlink w:anchor="_Toc127219402" w:history="1">
+      <w:hyperlink w:anchor="_Toc158841932" w:history="1">
         <w:r>
           <w:rPr>
             <w:rStyle w:val="Hyperlink"/>
@@ -1450,7 +1470,11 @@
             <w:b w:val="0"/>
             <w:bCs w:val="0"/>
             <w:noProof/>
-            <w:lang w:val="en-GB" w:eastAsia="en-GB"/>
+            <w:kern w:val="2"/>
+            <w:sz w:val="24"/>
+            <w:szCs w:val="24"/>
+            <w:lang w:val="en-IE" w:eastAsia="en-IE"/>
+            <w14:ligatures w14:val="standardContextual"/>
           </w:rPr>
           <w:tab/>
         </w:r>
@@ -1481,7 +1505,7 @@
             <w:noProof/>
             <w:webHidden/>
           </w:rPr>
-          <w:instrText xml:space="preserve"> PAGEREF _Toc127219402 \h </w:instrText>
+          <w:instrText xml:space="preserve"> PAGEREF _Toc158841932 \h </w:instrText>
         </w:r>
         <w:r>
           <w:rPr>
@@ -1524,10 +1548,14 @@
           <w:b w:val="0"/>
           <w:bCs w:val="0"/>
           <w:noProof/>
-          <w:lang w:val="en-GB" w:eastAsia="en-GB"/>
+          <w:kern w:val="2"/>
+          <w:sz w:val="24"/>
+          <w:szCs w:val="24"/>
+          <w:lang w:val="en-IE" w:eastAsia="en-IE"/>
+          <w14:ligatures w14:val="standardContextual"/>
         </w:rPr>
       </w:pPr>
-      <w:hyperlink w:anchor="_Toc127219403" w:history="1">
+      <w:hyperlink w:anchor="_Toc158841933" w:history="1">
         <w:r>
           <w:rPr>
             <w:rStyle w:val="Hyperlink"/>
@@ -1542,7 +1570,11 @@
             <w:b w:val="0"/>
             <w:bCs w:val="0"/>
             <w:noProof/>
-            <w:lang w:val="en-GB" w:eastAsia="en-GB"/>
+            <w:kern w:val="2"/>
+            <w:sz w:val="24"/>
+            <w:szCs w:val="24"/>
+            <w:lang w:val="en-IE" w:eastAsia="en-IE"/>
+            <w14:ligatures w14:val="standardContextual"/>
           </w:rPr>
           <w:tab/>
         </w:r>
@@ -1580,7 +1612,7 @@
             <w:noProof/>
             <w:webHidden/>
           </w:rPr>
-          <w:instrText xml:space="preserve"> PAGEREF _Toc127219403 \h </w:instrText>
+          <w:instrText xml:space="preserve"> PAGEREF _Toc158841933 \h </w:instrText>
         </w:r>
         <w:r>
           <w:rPr>
@@ -1623,10 +1655,14 @@
           <w:b w:val="0"/>
           <w:bCs w:val="0"/>
           <w:noProof/>
-          <w:lang w:val="en-GB" w:eastAsia="en-GB"/>
+          <w:kern w:val="2"/>
+          <w:sz w:val="24"/>
+          <w:szCs w:val="24"/>
+          <w:lang w:val="en-IE" w:eastAsia="en-IE"/>
+          <w14:ligatures w14:val="standardContextual"/>
         </w:rPr>
       </w:pPr>
-      <w:hyperlink w:anchor="_Toc127219404" w:history="1">
+      <w:hyperlink w:anchor="_Toc158841934" w:history="1">
         <w:r>
           <w:rPr>
             <w:rStyle w:val="Hyperlink"/>
@@ -1641,7 +1677,11 @@
             <w:b w:val="0"/>
             <w:bCs w:val="0"/>
             <w:noProof/>
-            <w:lang w:val="en-GB" w:eastAsia="en-GB"/>
+            <w:kern w:val="2"/>
+            <w:sz w:val="24"/>
+            <w:szCs w:val="24"/>
+            <w:lang w:val="en-IE" w:eastAsia="en-IE"/>
+            <w14:ligatures w14:val="standardContextual"/>
           </w:rPr>
           <w:tab/>
         </w:r>
@@ -1672,7 +1712,7 @@
             <w:noProof/>
             <w:webHidden/>
           </w:rPr>
-          <w:instrText xml:space="preserve"> PAGEREF _Toc127219404 \h </w:instrText>
+          <w:instrText xml:space="preserve"> PAGEREF _Toc158841934 \h </w:instrText>
         </w:r>
         <w:r>
           <w:rPr>
@@ -1715,10 +1755,14 @@
           <w:b w:val="0"/>
           <w:bCs w:val="0"/>
           <w:noProof/>
-          <w:lang w:val="en-GB" w:eastAsia="en-GB"/>
+          <w:kern w:val="2"/>
+          <w:sz w:val="24"/>
+          <w:szCs w:val="24"/>
+          <w:lang w:val="en-IE" w:eastAsia="en-IE"/>
+          <w14:ligatures w14:val="standardContextual"/>
         </w:rPr>
       </w:pPr>
-      <w:hyperlink w:anchor="_Toc127219405" w:history="1">
+      <w:hyperlink w:anchor="_Toc158841935" w:history="1">
         <w:r>
           <w:rPr>
             <w:rStyle w:val="Hyperlink"/>
@@ -1733,7 +1777,11 @@
             <w:b w:val="0"/>
             <w:bCs w:val="0"/>
             <w:noProof/>
-            <w:lang w:val="en-GB" w:eastAsia="en-GB"/>
+            <w:kern w:val="2"/>
+            <w:sz w:val="24"/>
+            <w:szCs w:val="24"/>
+            <w:lang w:val="en-IE" w:eastAsia="en-IE"/>
+            <w14:ligatures w14:val="standardContextual"/>
           </w:rPr>
           <w:tab/>
         </w:r>
@@ -1764,7 +1812,7 @@
             <w:noProof/>
             <w:webHidden/>
           </w:rPr>
-          <w:instrText xml:space="preserve"> PAGEREF _Toc127219405 \h </w:instrText>
+          <w:instrText xml:space="preserve"> PAGEREF _Toc158841935 \h </w:instrText>
         </w:r>
         <w:r>
           <w:rPr>
@@ -1808,12 +1856,12 @@
           <w:i w:val="0"/>
           <w:iCs w:val="0"/>
           <w:noProof/>
-          <w:sz w:val="22"/>
-          <w:szCs w:val="22"/>
-          <w:lang w:val="en-GB" w:eastAsia="en-GB"/>
+          <w:kern w:val="2"/>
+          <w:lang w:val="en-IE" w:eastAsia="en-IE"/>
+          <w14:ligatures w14:val="standardContextual"/>
         </w:rPr>
       </w:pPr>
-      <w:hyperlink w:anchor="_Toc127219406" w:history="1">
+      <w:hyperlink w:anchor="_Toc158841936" w:history="1">
         <w:r>
           <w:rPr>
             <w:rStyle w:val="Hyperlink"/>
@@ -1840,7 +1888,7 @@
             <w:noProof/>
             <w:webHidden/>
           </w:rPr>
-          <w:instrText xml:space="preserve"> PAGEREF _Toc127219406 \h </w:instrText>
+          <w:instrText xml:space="preserve"> PAGEREF _Toc158841936 \h </w:instrText>
         </w:r>
         <w:r>
           <w:rPr>
@@ -1883,10 +1931,14 @@
           <w:b w:val="0"/>
           <w:bCs w:val="0"/>
           <w:noProof/>
-          <w:lang w:val="en-GB" w:eastAsia="en-GB"/>
+          <w:kern w:val="2"/>
+          <w:sz w:val="24"/>
+          <w:szCs w:val="24"/>
+          <w:lang w:val="en-IE" w:eastAsia="en-IE"/>
+          <w14:ligatures w14:val="standardContextual"/>
         </w:rPr>
       </w:pPr>
-      <w:hyperlink w:anchor="_Toc127219407" w:history="1">
+      <w:hyperlink w:anchor="_Toc158841937" w:history="1">
         <w:r>
           <w:rPr>
             <w:rStyle w:val="Hyperlink"/>
@@ -1901,7 +1953,11 @@
             <w:b w:val="0"/>
             <w:bCs w:val="0"/>
             <w:noProof/>
-            <w:lang w:val="en-GB" w:eastAsia="en-GB"/>
+            <w:kern w:val="2"/>
+            <w:sz w:val="24"/>
+            <w:szCs w:val="24"/>
+            <w:lang w:val="en-IE" w:eastAsia="en-IE"/>
+            <w14:ligatures w14:val="standardContextual"/>
           </w:rPr>
           <w:tab/>
         </w:r>
@@ -1932,7 +1988,7 @@
             <w:noProof/>
             <w:webHidden/>
           </w:rPr>
-          <w:instrText xml:space="preserve"> PAGEREF _Toc127219407 \h </w:instrText>
+          <w:instrText xml:space="preserve"> PAGEREF _Toc158841937 \h </w:instrText>
         </w:r>
         <w:r>
           <w:rPr>
@@ -1975,10 +2031,14 @@
           <w:b w:val="0"/>
           <w:bCs w:val="0"/>
           <w:noProof/>
-          <w:lang w:val="en-GB" w:eastAsia="en-GB"/>
+          <w:kern w:val="2"/>
+          <w:sz w:val="24"/>
+          <w:szCs w:val="24"/>
+          <w:lang w:val="en-IE" w:eastAsia="en-IE"/>
+          <w14:ligatures w14:val="standardContextual"/>
         </w:rPr>
       </w:pPr>
-      <w:hyperlink w:anchor="_Toc127219408" w:history="1">
+      <w:hyperlink w:anchor="_Toc158841938" w:history="1">
         <w:r>
           <w:rPr>
             <w:rStyle w:val="Hyperlink"/>
@@ -1993,7 +2053,11 @@
             <w:b w:val="0"/>
             <w:bCs w:val="0"/>
             <w:noProof/>
-            <w:lang w:val="en-GB" w:eastAsia="en-GB"/>
+            <w:kern w:val="2"/>
+            <w:sz w:val="24"/>
+            <w:szCs w:val="24"/>
+            <w:lang w:val="en-IE" w:eastAsia="en-IE"/>
+            <w14:ligatures w14:val="standardContextual"/>
           </w:rPr>
           <w:tab/>
         </w:r>
@@ -2024,7 +2088,7 @@
             <w:noProof/>
             <w:webHidden/>
           </w:rPr>
-          <w:instrText xml:space="preserve"> PAGEREF _Toc127219408 \h </w:instrText>
+          <w:instrText xml:space="preserve"> PAGEREF _Toc158841938 \h </w:instrText>
         </w:r>
         <w:r>
           <w:rPr>
@@ -2067,10 +2131,14 @@
           <w:b w:val="0"/>
           <w:bCs w:val="0"/>
           <w:noProof/>
-          <w:lang w:val="en-GB" w:eastAsia="en-GB"/>
+          <w:kern w:val="2"/>
+          <w:sz w:val="24"/>
+          <w:szCs w:val="24"/>
+          <w:lang w:val="en-IE" w:eastAsia="en-IE"/>
+          <w14:ligatures w14:val="standardContextual"/>
         </w:rPr>
       </w:pPr>
-      <w:hyperlink w:anchor="_Toc127219409" w:history="1">
+      <w:hyperlink w:anchor="_Toc158841939" w:history="1">
         <w:r>
           <w:rPr>
             <w:rStyle w:val="Hyperlink"/>
@@ -2085,7 +2153,11 @@
             <w:b w:val="0"/>
             <w:bCs w:val="0"/>
             <w:noProof/>
-            <w:lang w:val="en-GB" w:eastAsia="en-GB"/>
+            <w:kern w:val="2"/>
+            <w:sz w:val="24"/>
+            <w:szCs w:val="24"/>
+            <w:lang w:val="en-IE" w:eastAsia="en-IE"/>
+            <w14:ligatures w14:val="standardContextual"/>
           </w:rPr>
           <w:tab/>
         </w:r>
@@ -2116,7 +2188,7 @@
             <w:noProof/>
             <w:webHidden/>
           </w:rPr>
-          <w:instrText xml:space="preserve"> PAGEREF _Toc127219409 \h </w:instrText>
+          <w:instrText xml:space="preserve"> PAGEREF _Toc158841939 \h </w:instrText>
         </w:r>
         <w:r>
           <w:rPr>
@@ -2159,10 +2231,14 @@
           <w:b w:val="0"/>
           <w:bCs w:val="0"/>
           <w:noProof/>
-          <w:lang w:val="en-GB" w:eastAsia="en-GB"/>
+          <w:kern w:val="2"/>
+          <w:sz w:val="24"/>
+          <w:szCs w:val="24"/>
+          <w:lang w:val="en-IE" w:eastAsia="en-IE"/>
+          <w14:ligatures w14:val="standardContextual"/>
         </w:rPr>
       </w:pPr>
-      <w:hyperlink w:anchor="_Toc127219410" w:history="1">
+      <w:hyperlink w:anchor="_Toc158841940" w:history="1">
         <w:r>
           <w:rPr>
             <w:rStyle w:val="Hyperlink"/>
@@ -2177,7 +2253,11 @@
             <w:b w:val="0"/>
             <w:bCs w:val="0"/>
             <w:noProof/>
-            <w:lang w:val="en-GB" w:eastAsia="en-GB"/>
+            <w:kern w:val="2"/>
+            <w:sz w:val="24"/>
+            <w:szCs w:val="24"/>
+            <w:lang w:val="en-IE" w:eastAsia="en-IE"/>
+            <w14:ligatures w14:val="standardContextual"/>
           </w:rPr>
           <w:tab/>
         </w:r>
@@ -2208,7 +2288,7 @@
             <w:noProof/>
             <w:webHidden/>
           </w:rPr>
-          <w:instrText xml:space="preserve"> PAGEREF _Toc127219410 \h </w:instrText>
+          <w:instrText xml:space="preserve"> PAGEREF _Toc158841940 \h </w:instrText>
         </w:r>
         <w:r>
           <w:rPr>
@@ -2251,10 +2331,14 @@
           <w:b w:val="0"/>
           <w:bCs w:val="0"/>
           <w:noProof/>
-          <w:lang w:val="en-GB" w:eastAsia="en-GB"/>
+          <w:kern w:val="2"/>
+          <w:sz w:val="24"/>
+          <w:szCs w:val="24"/>
+          <w:lang w:val="en-IE" w:eastAsia="en-IE"/>
+          <w14:ligatures w14:val="standardContextual"/>
         </w:rPr>
       </w:pPr>
-      <w:hyperlink w:anchor="_Toc127219411" w:history="1">
+      <w:hyperlink w:anchor="_Toc158841941" w:history="1">
         <w:r>
           <w:rPr>
             <w:rStyle w:val="Hyperlink"/>
@@ -2269,7 +2353,11 @@
             <w:b w:val="0"/>
             <w:bCs w:val="0"/>
             <w:noProof/>
-            <w:lang w:val="en-GB" w:eastAsia="en-GB"/>
+            <w:kern w:val="2"/>
+            <w:sz w:val="24"/>
+            <w:szCs w:val="24"/>
+            <w:lang w:val="en-IE" w:eastAsia="en-IE"/>
+            <w14:ligatures w14:val="standardContextual"/>
           </w:rPr>
           <w:tab/>
         </w:r>
@@ -2300,7 +2388,7 @@
             <w:noProof/>
             <w:webHidden/>
           </w:rPr>
-          <w:instrText xml:space="preserve"> PAGEREF _Toc127219411 \h </w:instrText>
+          <w:instrText xml:space="preserve"> PAGEREF _Toc158841941 \h </w:instrText>
         </w:r>
         <w:r>
           <w:rPr>
@@ -2343,10 +2431,14 @@
           <w:b w:val="0"/>
           <w:bCs w:val="0"/>
           <w:noProof/>
-          <w:lang w:val="en-GB" w:eastAsia="en-GB"/>
+          <w:kern w:val="2"/>
+          <w:sz w:val="24"/>
+          <w:szCs w:val="24"/>
+          <w:lang w:val="en-IE" w:eastAsia="en-IE"/>
+          <w14:ligatures w14:val="standardContextual"/>
         </w:rPr>
       </w:pPr>
-      <w:hyperlink w:anchor="_Toc127219412" w:history="1">
+      <w:hyperlink w:anchor="_Toc158841942" w:history="1">
         <w:r>
           <w:rPr>
             <w:rStyle w:val="Hyperlink"/>
@@ -2361,7 +2453,11 @@
             <w:b w:val="0"/>
             <w:bCs w:val="0"/>
             <w:noProof/>
-            <w:lang w:val="en-GB" w:eastAsia="en-GB"/>
+            <w:kern w:val="2"/>
+            <w:sz w:val="24"/>
+            <w:szCs w:val="24"/>
+            <w:lang w:val="en-IE" w:eastAsia="en-IE"/>
+            <w14:ligatures w14:val="standardContextual"/>
           </w:rPr>
           <w:tab/>
         </w:r>
@@ -2392,7 +2488,7 @@
             <w:noProof/>
             <w:webHidden/>
           </w:rPr>
-          <w:instrText xml:space="preserve"> PAGEREF _Toc127219412 \h </w:instrText>
+          <w:instrText xml:space="preserve"> PAGEREF _Toc158841942 \h </w:instrText>
         </w:r>
         <w:r>
           <w:rPr>
@@ -2436,12 +2532,12 @@
           <w:i w:val="0"/>
           <w:iCs w:val="0"/>
           <w:noProof/>
-          <w:sz w:val="22"/>
-          <w:szCs w:val="22"/>
-          <w:lang w:val="en-GB" w:eastAsia="en-GB"/>
+          <w:kern w:val="2"/>
+          <w:lang w:val="en-IE" w:eastAsia="en-IE"/>
+          <w14:ligatures w14:val="standardContextual"/>
         </w:rPr>
       </w:pPr>
-      <w:hyperlink w:anchor="_Toc127219413" w:history="1">
+      <w:hyperlink w:anchor="_Toc158841943" w:history="1">
         <w:r>
           <w:rPr>
             <w:rStyle w:val="Hyperlink"/>
@@ -2468,7 +2564,7 @@
             <w:noProof/>
             <w:webHidden/>
           </w:rPr>
-          <w:instrText xml:space="preserve"> PAGEREF _Toc127219413 \h </w:instrText>
+          <w:instrText xml:space="preserve"> PAGEREF _Toc158841943 \h </w:instrText>
         </w:r>
         <w:r>
           <w:rPr>
@@ -2488,7 +2584,7 @@
             <w:noProof/>
             <w:webHidden/>
           </w:rPr>
-          <w:t>2</w:t>
+          <w:t>3</w:t>
         </w:r>
         <w:r>
           <w:rPr>
@@ -2511,10 +2607,14 @@
           <w:b w:val="0"/>
           <w:bCs w:val="0"/>
           <w:noProof/>
-          <w:lang w:val="en-GB" w:eastAsia="en-GB"/>
+          <w:kern w:val="2"/>
+          <w:sz w:val="24"/>
+          <w:szCs w:val="24"/>
+          <w:lang w:val="en-IE" w:eastAsia="en-IE"/>
+          <w14:ligatures w14:val="standardContextual"/>
         </w:rPr>
       </w:pPr>
-      <w:hyperlink w:anchor="_Toc127219414" w:history="1">
+      <w:hyperlink w:anchor="_Toc158841944" w:history="1">
         <w:r>
           <w:rPr>
             <w:rStyle w:val="Hyperlink"/>
@@ -2529,7 +2629,11 @@
             <w:b w:val="0"/>
             <w:bCs w:val="0"/>
             <w:noProof/>
-            <w:lang w:val="en-GB" w:eastAsia="en-GB"/>
+            <w:kern w:val="2"/>
+            <w:sz w:val="24"/>
+            <w:szCs w:val="24"/>
+            <w:lang w:val="en-IE" w:eastAsia="en-IE"/>
+            <w14:ligatures w14:val="standardContextual"/>
           </w:rPr>
           <w:tab/>
         </w:r>
@@ -2560,7 +2664,7 @@
             <w:noProof/>
             <w:webHidden/>
           </w:rPr>
-          <w:instrText xml:space="preserve"> PAGEREF _Toc127219414 \h </w:instrText>
+          <w:instrText xml:space="preserve"> PAGEREF _Toc158841944 \h </w:instrText>
         </w:r>
         <w:r>
           <w:rPr>
@@ -2580,7 +2684,7 @@
             <w:noProof/>
             <w:webHidden/>
           </w:rPr>
-          <w:t>2</w:t>
+          <w:t>3</w:t>
         </w:r>
         <w:r>
           <w:rPr>
@@ -2603,10 +2707,14 @@
           <w:b w:val="0"/>
           <w:bCs w:val="0"/>
           <w:noProof/>
-          <w:lang w:val="en-GB" w:eastAsia="en-GB"/>
+          <w:kern w:val="2"/>
+          <w:sz w:val="24"/>
+          <w:szCs w:val="24"/>
+          <w:lang w:val="en-IE" w:eastAsia="en-IE"/>
+          <w14:ligatures w14:val="standardContextual"/>
         </w:rPr>
       </w:pPr>
-      <w:hyperlink w:anchor="_Toc127219415" w:history="1">
+      <w:hyperlink w:anchor="_Toc158841945" w:history="1">
         <w:r>
           <w:rPr>
             <w:rStyle w:val="Hyperlink"/>
@@ -2621,7 +2729,11 @@
             <w:b w:val="0"/>
             <w:bCs w:val="0"/>
             <w:noProof/>
-            <w:lang w:val="en-GB" w:eastAsia="en-GB"/>
+            <w:kern w:val="2"/>
+            <w:sz w:val="24"/>
+            <w:szCs w:val="24"/>
+            <w:lang w:val="en-IE" w:eastAsia="en-IE"/>
+            <w14:ligatures w14:val="standardContextual"/>
           </w:rPr>
           <w:tab/>
         </w:r>
@@ -2652,7 +2764,7 @@
             <w:noProof/>
             <w:webHidden/>
           </w:rPr>
-          <w:instrText xml:space="preserve"> PAGEREF _Toc127219415 \h </w:instrText>
+          <w:instrText xml:space="preserve"> PAGEREF _Toc158841945 \h </w:instrText>
         </w:r>
         <w:r>
           <w:rPr>
@@ -2672,7 +2784,7 @@
             <w:noProof/>
             <w:webHidden/>
           </w:rPr>
-          <w:t>2</w:t>
+          <w:t>3</w:t>
         </w:r>
         <w:r>
           <w:rPr>
@@ -2695,10 +2807,14 @@
           <w:b w:val="0"/>
           <w:bCs w:val="0"/>
           <w:noProof/>
-          <w:lang w:val="en-GB" w:eastAsia="en-GB"/>
+          <w:kern w:val="2"/>
+          <w:sz w:val="24"/>
+          <w:szCs w:val="24"/>
+          <w:lang w:val="en-IE" w:eastAsia="en-IE"/>
+          <w14:ligatures w14:val="standardContextual"/>
         </w:rPr>
       </w:pPr>
-      <w:hyperlink w:anchor="_Toc127219416" w:history="1">
+      <w:hyperlink w:anchor="_Toc158841946" w:history="1">
         <w:r>
           <w:rPr>
             <w:rStyle w:val="Hyperlink"/>
@@ -2713,7 +2829,11 @@
             <w:b w:val="0"/>
             <w:bCs w:val="0"/>
             <w:noProof/>
-            <w:lang w:val="en-GB" w:eastAsia="en-GB"/>
+            <w:kern w:val="2"/>
+            <w:sz w:val="24"/>
+            <w:szCs w:val="24"/>
+            <w:lang w:val="en-IE" w:eastAsia="en-IE"/>
+            <w14:ligatures w14:val="standardContextual"/>
           </w:rPr>
           <w:tab/>
         </w:r>
@@ -2744,7 +2864,7 @@
             <w:noProof/>
             <w:webHidden/>
           </w:rPr>
-          <w:instrText xml:space="preserve"> PAGEREF _Toc127219416 \h </w:instrText>
+          <w:instrText xml:space="preserve"> PAGEREF _Toc158841946 \h </w:instrText>
         </w:r>
         <w:r>
           <w:rPr>
@@ -2764,7 +2884,7 @@
             <w:noProof/>
             <w:webHidden/>
           </w:rPr>
-          <w:t>2</w:t>
+          <w:t>3</w:t>
         </w:r>
         <w:r>
           <w:rPr>
@@ -2787,10 +2907,14 @@
           <w:b w:val="0"/>
           <w:bCs w:val="0"/>
           <w:noProof/>
-          <w:lang w:val="en-GB" w:eastAsia="en-GB"/>
+          <w:kern w:val="2"/>
+          <w:sz w:val="24"/>
+          <w:szCs w:val="24"/>
+          <w:lang w:val="en-IE" w:eastAsia="en-IE"/>
+          <w14:ligatures w14:val="standardContextual"/>
         </w:rPr>
       </w:pPr>
-      <w:hyperlink w:anchor="_Toc127219417" w:history="1">
+      <w:hyperlink w:anchor="_Toc158841947" w:history="1">
         <w:r>
           <w:rPr>
             <w:rStyle w:val="Hyperlink"/>
@@ -2805,7 +2929,11 @@
             <w:b w:val="0"/>
             <w:bCs w:val="0"/>
             <w:noProof/>
-            <w:lang w:val="en-GB" w:eastAsia="en-GB"/>
+            <w:kern w:val="2"/>
+            <w:sz w:val="24"/>
+            <w:szCs w:val="24"/>
+            <w:lang w:val="en-IE" w:eastAsia="en-IE"/>
+            <w14:ligatures w14:val="standardContextual"/>
           </w:rPr>
           <w:tab/>
         </w:r>
@@ -2836,7 +2964,7 @@
             <w:noProof/>
             <w:webHidden/>
           </w:rPr>
-          <w:instrText xml:space="preserve"> PAGEREF _Toc127219417 \h </w:instrText>
+          <w:instrText xml:space="preserve"> PAGEREF _Toc158841947 \h </w:instrText>
         </w:r>
         <w:r>
           <w:rPr>
@@ -2856,7 +2984,7 @@
             <w:noProof/>
             <w:webHidden/>
           </w:rPr>
-          <w:t>2</w:t>
+          <w:t>3</w:t>
         </w:r>
         <w:r>
           <w:rPr>
@@ -2879,10 +3007,14 @@
           <w:b w:val="0"/>
           <w:bCs w:val="0"/>
           <w:noProof/>
-          <w:lang w:val="en-GB" w:eastAsia="en-GB"/>
+          <w:kern w:val="2"/>
+          <w:sz w:val="24"/>
+          <w:szCs w:val="24"/>
+          <w:lang w:val="en-IE" w:eastAsia="en-IE"/>
+          <w14:ligatures w14:val="standardContextual"/>
         </w:rPr>
       </w:pPr>
-      <w:hyperlink w:anchor="_Toc127219418" w:history="1">
+      <w:hyperlink w:anchor="_Toc158841948" w:history="1">
         <w:r>
           <w:rPr>
             <w:rStyle w:val="Hyperlink"/>
@@ -2897,7 +3029,11 @@
             <w:b w:val="0"/>
             <w:bCs w:val="0"/>
             <w:noProof/>
-            <w:lang w:val="en-GB" w:eastAsia="en-GB"/>
+            <w:kern w:val="2"/>
+            <w:sz w:val="24"/>
+            <w:szCs w:val="24"/>
+            <w:lang w:val="en-IE" w:eastAsia="en-IE"/>
+            <w14:ligatures w14:val="standardContextual"/>
           </w:rPr>
           <w:tab/>
         </w:r>
@@ -2928,7 +3064,7 @@
             <w:noProof/>
             <w:webHidden/>
           </w:rPr>
-          <w:instrText xml:space="preserve"> PAGEREF _Toc127219418 \h </w:instrText>
+          <w:instrText xml:space="preserve"> PAGEREF _Toc158841948 \h </w:instrText>
         </w:r>
         <w:r>
           <w:rPr>
@@ -2948,7 +3084,7 @@
             <w:noProof/>
             <w:webHidden/>
           </w:rPr>
-          <w:t>2</w:t>
+          <w:t>3</w:t>
         </w:r>
         <w:r>
           <w:rPr>
@@ -2971,10 +3107,14 @@
           <w:b w:val="0"/>
           <w:bCs w:val="0"/>
           <w:noProof/>
-          <w:lang w:val="en-GB" w:eastAsia="en-GB"/>
+          <w:kern w:val="2"/>
+          <w:sz w:val="24"/>
+          <w:szCs w:val="24"/>
+          <w:lang w:val="en-IE" w:eastAsia="en-IE"/>
+          <w14:ligatures w14:val="standardContextual"/>
         </w:rPr>
       </w:pPr>
-      <w:hyperlink w:anchor="_Toc127219419" w:history="1">
+      <w:hyperlink w:anchor="_Toc158841949" w:history="1">
         <w:r>
           <w:rPr>
             <w:rStyle w:val="Hyperlink"/>
@@ -2989,7 +3129,11 @@
             <w:b w:val="0"/>
             <w:bCs w:val="0"/>
             <w:noProof/>
-            <w:lang w:val="en-GB" w:eastAsia="en-GB"/>
+            <w:kern w:val="2"/>
+            <w:sz w:val="24"/>
+            <w:szCs w:val="24"/>
+            <w:lang w:val="en-IE" w:eastAsia="en-IE"/>
+            <w14:ligatures w14:val="standardContextual"/>
           </w:rPr>
           <w:tab/>
         </w:r>
@@ -3020,7 +3164,7 @@
             <w:noProof/>
             <w:webHidden/>
           </w:rPr>
-          <w:instrText xml:space="preserve"> PAGEREF _Toc127219419 \h </w:instrText>
+          <w:instrText xml:space="preserve"> PAGEREF _Toc158841949 \h </w:instrText>
         </w:r>
         <w:r>
           <w:rPr>
@@ -3040,7 +3184,7 @@
             <w:noProof/>
             <w:webHidden/>
           </w:rPr>
-          <w:t>2</w:t>
+          <w:t>3</w:t>
         </w:r>
         <w:r>
           <w:rPr>
@@ -3064,12 +3208,12 @@
           <w:i w:val="0"/>
           <w:iCs w:val="0"/>
           <w:noProof/>
-          <w:sz w:val="22"/>
-          <w:szCs w:val="22"/>
-          <w:lang w:val="en-GB" w:eastAsia="en-GB"/>
+          <w:kern w:val="2"/>
+          <w:lang w:val="en-IE" w:eastAsia="en-IE"/>
+          <w14:ligatures w14:val="standardContextual"/>
         </w:rPr>
       </w:pPr>
-      <w:hyperlink w:anchor="_Toc127219420" w:history="1">
+      <w:hyperlink w:anchor="_Toc158841950" w:history="1">
         <w:r>
           <w:rPr>
             <w:rStyle w:val="Hyperlink"/>
@@ -3096,7 +3240,7 @@
             <w:noProof/>
             <w:webHidden/>
           </w:rPr>
-          <w:instrText xml:space="preserve"> PAGEREF _Toc127219420 \h </w:instrText>
+          <w:instrText xml:space="preserve"> PAGEREF _Toc158841950 \h </w:instrText>
         </w:r>
         <w:r>
           <w:rPr>
@@ -3116,7 +3260,7 @@
             <w:noProof/>
             <w:webHidden/>
           </w:rPr>
-          <w:t>2</w:t>
+          <w:t>3</w:t>
         </w:r>
         <w:r>
           <w:rPr>
@@ -3140,12 +3284,12 @@
           <w:i w:val="0"/>
           <w:iCs w:val="0"/>
           <w:noProof/>
-          <w:sz w:val="22"/>
-          <w:szCs w:val="22"/>
-          <w:lang w:val="en-GB" w:eastAsia="en-GB"/>
+          <w:kern w:val="2"/>
+          <w:lang w:val="en-IE" w:eastAsia="en-IE"/>
+          <w14:ligatures w14:val="standardContextual"/>
         </w:rPr>
       </w:pPr>
-      <w:hyperlink w:anchor="_Toc127219421" w:history="1">
+      <w:hyperlink w:anchor="_Toc158841951" w:history="1">
         <w:r>
           <w:rPr>
             <w:rStyle w:val="Hyperlink"/>
@@ -3172,7 +3316,7 @@
             <w:noProof/>
             <w:webHidden/>
           </w:rPr>
-          <w:instrText xml:space="preserve"> PAGEREF _Toc127219421 \h </w:instrText>
+          <w:instrText xml:space="preserve"> PAGEREF _Toc158841951 \h </w:instrText>
         </w:r>
         <w:r>
           <w:rPr>
@@ -3192,7 +3336,7 @@
             <w:noProof/>
             <w:webHidden/>
           </w:rPr>
-          <w:t>2</w:t>
+          <w:t>3</w:t>
         </w:r>
         <w:r>
           <w:rPr>
@@ -3216,12 +3360,12 @@
           <w:i w:val="0"/>
           <w:iCs w:val="0"/>
           <w:noProof/>
-          <w:sz w:val="22"/>
-          <w:szCs w:val="22"/>
-          <w:lang w:val="en-GB" w:eastAsia="en-GB"/>
+          <w:kern w:val="2"/>
+          <w:lang w:val="en-IE" w:eastAsia="en-IE"/>
+          <w14:ligatures w14:val="standardContextual"/>
         </w:rPr>
       </w:pPr>
-      <w:hyperlink w:anchor="_Toc127219422" w:history="1">
+      <w:hyperlink w:anchor="_Toc158841952" w:history="1">
         <w:r>
           <w:rPr>
             <w:rStyle w:val="Hyperlink"/>
@@ -3248,7 +3392,7 @@
             <w:noProof/>
             <w:webHidden/>
           </w:rPr>
-          <w:instrText xml:space="preserve"> PAGEREF _Toc127219422 \h </w:instrText>
+          <w:instrText xml:space="preserve"> PAGEREF _Toc158841952 \h </w:instrText>
         </w:r>
         <w:r>
           <w:rPr>
@@ -3268,7 +3412,7 @@
             <w:noProof/>
             <w:webHidden/>
           </w:rPr>
-          <w:t>2</w:t>
+          <w:t>3</w:t>
         </w:r>
         <w:r>
           <w:rPr>
@@ -3307,7 +3451,7 @@
       <w:pPr>
         <w:pStyle w:val="Heading1"/>
       </w:pPr>
-      <w:bookmarkStart w:id="1" w:name="_Toc127219399"/>
+      <w:bookmarkStart w:id="1" w:name="_Toc158841929"/>
       <w:r>
         <w:lastRenderedPageBreak/>
         <w:t>Introduction</w:t>
@@ -3321,7 +3465,7 @@
           <w:rFonts w:eastAsia="Calibri"/>
         </w:rPr>
       </w:pPr>
-      <w:bookmarkStart w:id="2" w:name="_Toc127219400"/>
+      <w:bookmarkStart w:id="2" w:name="_Toc158841930"/>
       <w:r>
         <w:rPr>
           <w:rFonts w:eastAsia="Calibri"/>
@@ -3369,7 +3513,7 @@
           <w:rFonts w:eastAsia="Calibri"/>
         </w:rPr>
       </w:pPr>
-      <w:bookmarkStart w:id="3" w:name="_Toc127219401"/>
+      <w:bookmarkStart w:id="3" w:name="_Toc158841931"/>
       <w:r>
         <w:rPr>
           <w:rFonts w:eastAsia="Calibri"/>
@@ -3395,10 +3539,7 @@
         <w:t>.</w:t>
       </w:r>
       <w:r>
-        <w:t xml:space="preserve"> </w:t>
-      </w:r>
-      <w:r>
-        <w:t>(Sheldon, 2023)</w:t>
+        <w:t xml:space="preserve"> (Sheldon, 2023)</w:t>
       </w:r>
     </w:p>
     <w:p>
@@ -3408,7 +3549,7 @@
           <w:rFonts w:eastAsia="Calibri"/>
         </w:rPr>
       </w:pPr>
-      <w:bookmarkStart w:id="4" w:name="_Toc127219402"/>
+      <w:bookmarkStart w:id="4" w:name="_Toc158841932"/>
       <w:r>
         <w:rPr>
           <w:rFonts w:eastAsia="Calibri"/>
@@ -3422,10 +3563,7 @@
         <w:t xml:space="preserve">Server-side and client-side both refer to where certain tasks are performed in a web application. Client-side refers to </w:t>
       </w:r>
       <w:r>
-        <w:t xml:space="preserve">actions taken on the user device e.g. in the browser. </w:t>
-      </w:r>
-      <w:r>
-        <w:t>(</w:t>
+        <w:t>actions taken on the user device e.g. in the browser. (</w:t>
       </w:r>
       <w:r>
         <w:rPr>
@@ -3462,13 +3600,7 @@
         <w:t>What is the difference between server-side and client-side?</w:t>
       </w:r>
       <w:r>
-        <w:t>, 2023</w:t>
-      </w:r>
-      <w:r>
-        <w:t>.</w:t>
-      </w:r>
-      <w:r>
-        <w:t>)</w:t>
+        <w:t>, 2023.)</w:t>
       </w:r>
     </w:p>
     <w:p>
@@ -3482,10 +3614,7 @@
         <w:t>user’s</w:t>
       </w:r>
       <w:r>
-        <w:t xml:space="preserve"> device. </w:t>
-      </w:r>
-      <w:r>
-        <w:t>(</w:t>
+        <w:t xml:space="preserve"> device. (</w:t>
       </w:r>
       <w:r>
         <w:rPr>
@@ -3510,8 +3639,47 @@
       <w:r>
         <w:t>Server-side and client-side frameworks also make use of different technologies.</w:t>
       </w:r>
+    </w:p>
+    <w:p>
+      <w:r>
+        <w:t>Server-side frameworks allow developers to write simplified syntax which then generates server-side code. This makes it much easier for the developer to interact with higher-level code.</w:t>
+      </w:r>
       <w:r>
         <w:t xml:space="preserve"> </w:t>
+      </w:r>
+      <w:r>
+        <w:t>(</w:t>
+      </w:r>
+      <w:r>
+        <w:rPr>
+          <w:i/>
+          <w:iCs/>
+        </w:rPr>
+        <w:t>Server-side web frameworks - Learn web development | MDN</w:t>
+      </w:r>
+      <w:r>
+        <w:t>, 2024)</w:t>
+      </w:r>
+    </w:p>
+    <w:p>
+      <w:r>
+        <w:t xml:space="preserve">Client-side frameworks help streamline UI development. </w:t>
+      </w:r>
+      <w:r>
+        <w:t>They allow user interaction to be implemented with much less code than would otherwise be possible (</w:t>
+      </w:r>
+      <w:r>
+        <w:rPr>
+          <w:i/>
+          <w:iCs/>
+        </w:rPr>
+        <w:t>Introduction to client-side frameworks - Learn web development | MDN</w:t>
+      </w:r>
+      <w:r>
+        <w:t>, 2023)</w:t>
+      </w:r>
+      <w:r>
+        <w:t xml:space="preserve">. </w:t>
       </w:r>
     </w:p>
     <w:p>
@@ -3521,7 +3689,7 @@
           <w:rFonts w:eastAsia="Calibri"/>
         </w:rPr>
       </w:pPr>
-      <w:bookmarkStart w:id="5" w:name="_Toc127219403"/>
+      <w:bookmarkStart w:id="5" w:name="_Toc158841933"/>
       <w:r>
         <w:rPr>
           <w:rFonts w:eastAsia="Calibri"/>
@@ -3540,7 +3708,7 @@
           <w:rFonts w:eastAsia="Calibri"/>
         </w:rPr>
       </w:pPr>
-      <w:bookmarkStart w:id="6" w:name="_Toc127219404"/>
+      <w:bookmarkStart w:id="6" w:name="_Toc158841934"/>
       <w:r>
         <w:rPr>
           <w:rFonts w:eastAsia="Calibri"/>
@@ -3556,7 +3724,7 @@
           <w:rFonts w:eastAsia="Calibri"/>
         </w:rPr>
       </w:pPr>
-      <w:bookmarkStart w:id="7" w:name="_Toc127219405"/>
+      <w:bookmarkStart w:id="7" w:name="_Toc158841935"/>
       <w:r>
         <w:rPr>
           <w:rFonts w:eastAsia="Calibri"/>
@@ -3576,7 +3744,7 @@
       <w:pPr>
         <w:pStyle w:val="Heading1"/>
       </w:pPr>
-      <w:bookmarkStart w:id="8" w:name="_Toc127219406"/>
+      <w:bookmarkStart w:id="8" w:name="_Toc158841936"/>
       <w:r>
         <w:t xml:space="preserve">Frameworks </w:t>
       </w:r>
@@ -3595,11 +3763,12 @@
           <w:rFonts w:eastAsia="Calibri"/>
         </w:rPr>
       </w:pPr>
-      <w:bookmarkStart w:id="9" w:name="_Toc127219407"/>
+      <w:bookmarkStart w:id="9" w:name="_Toc158841937"/>
       <w:r>
         <w:rPr>
           <w:rFonts w:eastAsia="Calibri"/>
         </w:rPr>
+        <w:lastRenderedPageBreak/>
         <w:t>Framework 1</w:t>
       </w:r>
       <w:bookmarkEnd w:id="9"/>
@@ -3611,7 +3780,7 @@
           <w:rFonts w:eastAsia="Calibri"/>
         </w:rPr>
       </w:pPr>
-      <w:bookmarkStart w:id="10" w:name="_Toc127219408"/>
+      <w:bookmarkStart w:id="10" w:name="_Toc158841938"/>
       <w:r>
         <w:rPr>
           <w:rFonts w:eastAsia="Calibri"/>
@@ -3627,7 +3796,7 @@
           <w:rFonts w:eastAsia="Calibri"/>
         </w:rPr>
       </w:pPr>
-      <w:bookmarkStart w:id="11" w:name="_Toc127219409"/>
+      <w:bookmarkStart w:id="11" w:name="_Toc158841939"/>
       <w:r>
         <w:rPr>
           <w:rFonts w:eastAsia="Calibri"/>
@@ -3643,7 +3812,7 @@
           <w:rFonts w:eastAsia="Calibri"/>
         </w:rPr>
       </w:pPr>
-      <w:bookmarkStart w:id="12" w:name="_Toc127219410"/>
+      <w:bookmarkStart w:id="12" w:name="_Toc158841940"/>
       <w:r>
         <w:rPr>
           <w:rFonts w:eastAsia="Calibri"/>
@@ -3659,7 +3828,7 @@
           <w:rFonts w:eastAsia="Calibri"/>
         </w:rPr>
       </w:pPr>
-      <w:bookmarkStart w:id="13" w:name="_Toc127219411"/>
+      <w:bookmarkStart w:id="13" w:name="_Toc158841941"/>
       <w:r>
         <w:rPr>
           <w:rFonts w:eastAsia="Calibri"/>
@@ -3675,7 +3844,7 @@
           <w:rFonts w:eastAsia="Calibri"/>
         </w:rPr>
       </w:pPr>
-      <w:bookmarkStart w:id="14" w:name="_Toc127219412"/>
+      <w:bookmarkStart w:id="14" w:name="_Toc158841942"/>
       <w:r>
         <w:rPr>
           <w:rFonts w:eastAsia="Calibri"/>
@@ -3689,9 +3858,8 @@
       <w:pPr>
         <w:pStyle w:val="Heading1"/>
       </w:pPr>
-      <w:bookmarkStart w:id="15" w:name="_Toc127219413"/>
-      <w:r>
-        <w:lastRenderedPageBreak/>
+      <w:bookmarkStart w:id="15" w:name="_Toc158841943"/>
+      <w:r>
         <w:t xml:space="preserve">Frameworks </w:t>
       </w:r>
       <w:r>
@@ -3712,7 +3880,7 @@
           <w:rFonts w:eastAsia="Calibri"/>
         </w:rPr>
       </w:pPr>
-      <w:bookmarkStart w:id="16" w:name="_Toc127219414"/>
+      <w:bookmarkStart w:id="16" w:name="_Toc158841944"/>
       <w:r>
         <w:rPr>
           <w:rFonts w:eastAsia="Calibri"/>
@@ -3734,7 +3902,7 @@
           <w:rFonts w:eastAsia="Calibri"/>
         </w:rPr>
       </w:pPr>
-      <w:bookmarkStart w:id="17" w:name="_Toc127219415"/>
+      <w:bookmarkStart w:id="17" w:name="_Toc158841945"/>
       <w:r>
         <w:rPr>
           <w:rFonts w:eastAsia="Calibri"/>
@@ -3750,7 +3918,7 @@
           <w:rFonts w:eastAsia="Calibri"/>
         </w:rPr>
       </w:pPr>
-      <w:bookmarkStart w:id="18" w:name="_Toc127219416"/>
+      <w:bookmarkStart w:id="18" w:name="_Toc158841946"/>
       <w:r>
         <w:rPr>
           <w:rFonts w:eastAsia="Calibri"/>
@@ -3766,7 +3934,7 @@
           <w:rFonts w:eastAsia="Calibri"/>
         </w:rPr>
       </w:pPr>
-      <w:bookmarkStart w:id="19" w:name="_Toc127219417"/>
+      <w:bookmarkStart w:id="19" w:name="_Toc158841947"/>
       <w:r>
         <w:rPr>
           <w:rFonts w:eastAsia="Calibri"/>
@@ -3782,7 +3950,7 @@
           <w:rFonts w:eastAsia="Calibri"/>
         </w:rPr>
       </w:pPr>
-      <w:bookmarkStart w:id="20" w:name="_Toc127219418"/>
+      <w:bookmarkStart w:id="20" w:name="_Toc158841948"/>
       <w:r>
         <w:rPr>
           <w:rFonts w:eastAsia="Calibri"/>
@@ -3798,7 +3966,7 @@
           <w:rFonts w:eastAsia="Calibri"/>
         </w:rPr>
       </w:pPr>
-      <w:bookmarkStart w:id="21" w:name="_Toc127219419"/>
+      <w:bookmarkStart w:id="21" w:name="_Toc158841949"/>
       <w:r>
         <w:rPr>
           <w:rFonts w:eastAsia="Calibri"/>
@@ -3811,7 +3979,7 @@
       <w:pPr>
         <w:pStyle w:val="Heading1"/>
       </w:pPr>
-      <w:bookmarkStart w:id="22" w:name="_Toc127219420"/>
+      <w:bookmarkStart w:id="22" w:name="_Toc158841950"/>
       <w:r>
         <w:t>Conclusion</w:t>
       </w:r>
@@ -3821,7 +3989,7 @@
       <w:pPr>
         <w:pStyle w:val="Heading1"/>
       </w:pPr>
-      <w:bookmarkStart w:id="23" w:name="_Toc127219421"/>
+      <w:bookmarkStart w:id="23" w:name="_Toc158841951"/>
       <w:r>
         <w:t>Bibliography</w:t>
       </w:r>
@@ -3908,13 +4076,79 @@
           <w:ilvl w:val="0"/>
           <w:numId w:val="44"/>
         </w:numPr>
-      </w:pPr>
+        <w:spacing w:after="0" w:line="480" w:lineRule="auto"/>
+        <w:rPr>
+          <w:rFonts w:ascii="Times New Roman" w:eastAsia="Times New Roman" w:hAnsi="Times New Roman" w:cs="Times New Roman"/>
+          <w:szCs w:val="24"/>
+          <w:lang w:val="en-IE" w:eastAsia="en-IE"/>
+        </w:rPr>
+      </w:pPr>
+      <w:r>
+        <w:rPr>
+          <w:rFonts w:ascii="Times New Roman" w:eastAsia="Times New Roman" w:hAnsi="Times New Roman" w:cs="Times New Roman"/>
+          <w:i/>
+          <w:iCs/>
+          <w:szCs w:val="24"/>
+          <w:lang w:val="en-IE" w:eastAsia="en-IE"/>
+        </w:rPr>
+        <w:t>Server-side web frameworks - Learn web development | MDN</w:t>
+      </w:r>
+      <w:r>
+        <w:rPr>
+          <w:rFonts w:ascii="Times New Roman" w:eastAsia="Times New Roman" w:hAnsi="Times New Roman" w:cs="Times New Roman"/>
+          <w:szCs w:val="24"/>
+          <w:lang w:val="en-IE" w:eastAsia="en-IE"/>
+        </w:rPr>
+        <w:t xml:space="preserve"> (2024). https://developer.mozilla.org/en-US/docs/Learn/Server-side/First_steps/Web_frameworks.</w:t>
+      </w:r>
     </w:p>
     <w:p>
       <w:pPr>
+        <w:pStyle w:val="ListParagraph"/>
+        <w:numPr>
+          <w:ilvl w:val="0"/>
+          <w:numId w:val="44"/>
+        </w:numPr>
+        <w:spacing w:after="0" w:line="480" w:lineRule="auto"/>
+        <w:rPr>
+          <w:rFonts w:ascii="Times New Roman" w:eastAsia="Times New Roman" w:hAnsi="Times New Roman" w:cs="Times New Roman"/>
+          <w:szCs w:val="24"/>
+          <w:lang w:val="en-IE" w:eastAsia="en-IE"/>
+        </w:rPr>
+      </w:pPr>
+      <w:r>
+        <w:rPr>
+          <w:rFonts w:ascii="Times New Roman" w:eastAsia="Times New Roman" w:hAnsi="Times New Roman" w:cs="Times New Roman"/>
+          <w:i/>
+          <w:iCs/>
+          <w:szCs w:val="24"/>
+          <w:lang w:val="en-IE" w:eastAsia="en-IE"/>
+        </w:rPr>
+        <w:t>Introduction to client-side frameworks - Learn web development | MDN</w:t>
+      </w:r>
+      <w:r>
+        <w:rPr>
+          <w:rFonts w:ascii="Times New Roman" w:eastAsia="Times New Roman" w:hAnsi="Times New Roman" w:cs="Times New Roman"/>
+          <w:szCs w:val="24"/>
+          <w:lang w:val="en-IE" w:eastAsia="en-IE"/>
+        </w:rPr>
+        <w:t xml:space="preserve"> (2023). https://developer.mozilla.org/en-US/docs/Learn/Tools_and_testing/Client-side_JavaScript_frameworks/Introduction.</w:t>
+      </w:r>
+    </w:p>
+    <w:p>
+      <w:pPr>
+        <w:pStyle w:val="ListParagraph"/>
+        <w:numPr>
+          <w:ilvl w:val="0"/>
+          <w:numId w:val="44"/>
+        </w:numPr>
+      </w:pPr>
+    </w:p>
+    <w:p>
+      <w:pPr>
         <w:pStyle w:val="Heading1"/>
       </w:pPr>
-      <w:bookmarkStart w:id="24" w:name="_Toc127219422"/>
+      <w:bookmarkStart w:id="24" w:name="_Toc158841952"/>
       <w:r>
         <w:t>Appendix</w:t>
       </w:r>

</xml_diff>